<commit_message>
cambios en sql y documentación
</commit_message>
<xml_diff>
--- a/DOCUMENTACION/DirectorioQuerys.docx
+++ b/DOCUMENTACION/DirectorioQuerys.docx
@@ -50,6 +50,11 @@
     </w:p>
     <w:p>
       <w:pPr>
+        <w:pStyle w:val="Prrafodelista"/>
+        <w:numPr>
+          <w:ilvl w:val="0"/>
+          <w:numId w:val="1"/>
+        </w:numPr>
         <w:rPr>
           <w:rFonts w:ascii="Source Sans Pro" w:hAnsi="Source Sans Pro"/>
           <w:sz w:val="24"/>
@@ -64,7 +69,26 @@
           <w:szCs w:val="24"/>
           <w:lang w:val="en-US"/>
         </w:rPr>
-        <w:t>-</w:t>
+        <w:t xml:space="preserve">"SELECT * FROM tallerlugares.lugares WHERE tallerlugares.lugares.tipo = '$tipo'" </w:t>
+      </w:r>
+    </w:p>
+    <w:p>
+      <w:pPr>
+        <w:ind w:left="360"/>
+        <w:rPr>
+          <w:rFonts w:ascii="Source Sans Pro" w:hAnsi="Source Sans Pro"/>
+          <w:sz w:val="24"/>
+          <w:szCs w:val="24"/>
+        </w:rPr>
+      </w:pPr>
+      <w:r>
+        <w:rPr>
+          <w:rFonts w:ascii="Source Sans Pro" w:hAnsi="Source Sans Pro"/>
+          <w:sz w:val="24"/>
+          <w:szCs w:val="24"/>
+          <w:lang w:val="en-US"/>
+        </w:rPr>
+        <w:t xml:space="preserve">Selecciona el </w:t>
       </w:r>
       <w:r>
         <w:rPr>
@@ -73,9 +97,10 @@
           <w:szCs w:val="24"/>
           <w:lang w:val="en-US"/>
         </w:rPr>
-        <w:t xml:space="preserve">SELECT * FROM </w:t>
+        <w:t xml:space="preserve">tipo de </w:t>
       </w:r>
-      <w:proofErr w:type="spellStart"/>
+      <w:bookmarkStart w:id="0" w:name="_GoBack"/>
+      <w:bookmarkEnd w:id="0"/>
       <w:r>
         <w:rPr>
           <w:rFonts w:ascii="Source Sans Pro" w:hAnsi="Source Sans Pro"/>
@@ -83,200 +108,8 @@
           <w:szCs w:val="24"/>
           <w:lang w:val="en-US"/>
         </w:rPr>
-        <w:t>lugares</w:t>
+        <w:t>lugar que sea igual al que el usuario arrastra al canvas</w:t>
       </w:r>
-      <w:proofErr w:type="spellEnd"/>
-      <w:r>
-        <w:rPr>
-          <w:rFonts w:ascii="Source Sans Pro" w:hAnsi="Source Sans Pro"/>
-          <w:sz w:val="24"/>
-          <w:szCs w:val="24"/>
-          <w:lang w:val="en-US"/>
-        </w:rPr>
-        <w:t xml:space="preserve"> WHERE </w:t>
-      </w:r>
-      <w:proofErr w:type="spellStart"/>
-      <w:r>
-        <w:rPr>
-          <w:rFonts w:ascii="Source Sans Pro" w:hAnsi="Source Sans Pro"/>
-          <w:sz w:val="24"/>
-          <w:szCs w:val="24"/>
-          <w:lang w:val="en-US"/>
-        </w:rPr>
-        <w:t>tipo</w:t>
-      </w:r>
-      <w:proofErr w:type="spellEnd"/>
-      <w:r>
-        <w:rPr>
-          <w:rFonts w:ascii="Source Sans Pro" w:hAnsi="Source Sans Pro"/>
-          <w:sz w:val="24"/>
-          <w:szCs w:val="24"/>
-          <w:lang w:val="en-US"/>
-        </w:rPr>
-        <w:t xml:space="preserve"> = $</w:t>
-      </w:r>
-      <w:proofErr w:type="spellStart"/>
-      <w:r>
-        <w:rPr>
-          <w:rFonts w:ascii="Source Sans Pro" w:hAnsi="Source Sans Pro"/>
-          <w:sz w:val="24"/>
-          <w:szCs w:val="24"/>
-          <w:lang w:val="en-US"/>
-        </w:rPr>
-        <w:t>lugarEscogido</w:t>
-      </w:r>
-      <w:proofErr w:type="spellEnd"/>
-    </w:p>
-    <w:p>
-      <w:pPr>
-        <w:rPr>
-          <w:rFonts w:ascii="Source Sans Pro" w:hAnsi="Source Sans Pro"/>
-          <w:sz w:val="24"/>
-          <w:szCs w:val="24"/>
-        </w:rPr>
-      </w:pPr>
-      <w:proofErr w:type="spellStart"/>
-      <w:r>
-        <w:rPr>
-          <w:rFonts w:ascii="Source Sans Pro" w:hAnsi="Source Sans Pro"/>
-          <w:sz w:val="24"/>
-          <w:szCs w:val="24"/>
-          <w:lang w:val="en-US"/>
-        </w:rPr>
-        <w:t>Selecciona</w:t>
-      </w:r>
-      <w:proofErr w:type="spellEnd"/>
-      <w:r>
-        <w:rPr>
-          <w:rFonts w:ascii="Source Sans Pro" w:hAnsi="Source Sans Pro"/>
-          <w:sz w:val="24"/>
-          <w:szCs w:val="24"/>
-          <w:lang w:val="en-US"/>
-        </w:rPr>
-        <w:t xml:space="preserve"> el </w:t>
-      </w:r>
-      <w:proofErr w:type="spellStart"/>
-      <w:r>
-        <w:rPr>
-          <w:rFonts w:ascii="Source Sans Pro" w:hAnsi="Source Sans Pro"/>
-          <w:sz w:val="24"/>
-          <w:szCs w:val="24"/>
-          <w:lang w:val="en-US"/>
-        </w:rPr>
-        <w:t>lugar</w:t>
-      </w:r>
-      <w:proofErr w:type="spellEnd"/>
-      <w:r>
-        <w:rPr>
-          <w:rFonts w:ascii="Source Sans Pro" w:hAnsi="Source Sans Pro"/>
-          <w:sz w:val="24"/>
-          <w:szCs w:val="24"/>
-          <w:lang w:val="en-US"/>
-        </w:rPr>
-        <w:t xml:space="preserve"> </w:t>
-      </w:r>
-      <w:proofErr w:type="spellStart"/>
-      <w:r>
-        <w:rPr>
-          <w:rFonts w:ascii="Source Sans Pro" w:hAnsi="Source Sans Pro"/>
-          <w:sz w:val="24"/>
-          <w:szCs w:val="24"/>
-          <w:lang w:val="en-US"/>
-        </w:rPr>
-        <w:t>que</w:t>
-      </w:r>
-      <w:proofErr w:type="spellEnd"/>
-      <w:r>
-        <w:rPr>
-          <w:rFonts w:ascii="Source Sans Pro" w:hAnsi="Source Sans Pro"/>
-          <w:sz w:val="24"/>
-          <w:szCs w:val="24"/>
-          <w:lang w:val="en-US"/>
-        </w:rPr>
-        <w:t xml:space="preserve"> sea </w:t>
-      </w:r>
-      <w:proofErr w:type="spellStart"/>
-      <w:r>
-        <w:rPr>
-          <w:rFonts w:ascii="Source Sans Pro" w:hAnsi="Source Sans Pro"/>
-          <w:sz w:val="24"/>
-          <w:szCs w:val="24"/>
-          <w:lang w:val="en-US"/>
-        </w:rPr>
-        <w:t>igual</w:t>
-      </w:r>
-      <w:proofErr w:type="spellEnd"/>
-      <w:r>
-        <w:rPr>
-          <w:rFonts w:ascii="Source Sans Pro" w:hAnsi="Source Sans Pro"/>
-          <w:sz w:val="24"/>
-          <w:szCs w:val="24"/>
-          <w:lang w:val="en-US"/>
-        </w:rPr>
-        <w:t xml:space="preserve"> al </w:t>
-      </w:r>
-      <w:proofErr w:type="spellStart"/>
-      <w:r>
-        <w:rPr>
-          <w:rFonts w:ascii="Source Sans Pro" w:hAnsi="Source Sans Pro"/>
-          <w:sz w:val="24"/>
-          <w:szCs w:val="24"/>
-          <w:lang w:val="en-US"/>
-        </w:rPr>
-        <w:t>que</w:t>
-      </w:r>
-      <w:proofErr w:type="spellEnd"/>
-      <w:r>
-        <w:rPr>
-          <w:rFonts w:ascii="Source Sans Pro" w:hAnsi="Source Sans Pro"/>
-          <w:sz w:val="24"/>
-          <w:szCs w:val="24"/>
-          <w:lang w:val="en-US"/>
-        </w:rPr>
-        <w:t xml:space="preserve"> el </w:t>
-      </w:r>
-      <w:proofErr w:type="spellStart"/>
-      <w:r>
-        <w:rPr>
-          <w:rFonts w:ascii="Source Sans Pro" w:hAnsi="Source Sans Pro"/>
-          <w:sz w:val="24"/>
-          <w:szCs w:val="24"/>
-          <w:lang w:val="en-US"/>
-        </w:rPr>
-        <w:t>usuario</w:t>
-      </w:r>
-      <w:proofErr w:type="spellEnd"/>
-      <w:r>
-        <w:rPr>
-          <w:rFonts w:ascii="Source Sans Pro" w:hAnsi="Source Sans Pro"/>
-          <w:sz w:val="24"/>
-          <w:szCs w:val="24"/>
-          <w:lang w:val="en-US"/>
-        </w:rPr>
-        <w:t xml:space="preserve"> </w:t>
-      </w:r>
-      <w:proofErr w:type="spellStart"/>
-      <w:r>
-        <w:rPr>
-          <w:rFonts w:ascii="Source Sans Pro" w:hAnsi="Source Sans Pro"/>
-          <w:sz w:val="24"/>
-          <w:szCs w:val="24"/>
-          <w:lang w:val="en-US"/>
-        </w:rPr>
-        <w:t>arrastra</w:t>
-      </w:r>
-      <w:proofErr w:type="spellEnd"/>
-      <w:r>
-        <w:rPr>
-          <w:rFonts w:ascii="Source Sans Pro" w:hAnsi="Source Sans Pro"/>
-          <w:sz w:val="24"/>
-          <w:szCs w:val="24"/>
-          <w:lang w:val="en-US"/>
-        </w:rPr>
-        <w:t xml:space="preserve"> al canvas</w:t>
-      </w:r>
-      <w:bookmarkStart w:id="0" w:name="_GoBack"/>
-      <w:bookmarkEnd w:id="0"/>
     </w:p>
     <w:p>
       <w:pPr>
@@ -341,6 +174,127 @@
     </w:p>
   </w:footnote>
 </w:footnotes>
+</file>
+
+<file path=word/numbering.xml><?xml version="1.0" encoding="utf-8"?>
+<w:numbering xmlns:wpc="http://schemas.microsoft.com/office/word/2010/wordprocessingCanvas" xmlns:mo="http://schemas.microsoft.com/office/mac/office/2008/main" xmlns:mc="http://schemas.openxmlformats.org/markup-compatibility/2006" xmlns:mv="urn:schemas-microsoft-com:mac:vml" xmlns:o="urn:schemas-microsoft-com:office:office" xmlns:r="http://schemas.openxmlformats.org/officeDocument/2006/relationships" xmlns:m="http://schemas.openxmlformats.org/officeDocument/2006/math" xmlns:v="urn:schemas-microsoft-com:vml" xmlns:wp14="http://schemas.microsoft.com/office/word/2010/wordprocessingDrawing" xmlns:wp="http://schemas.openxmlformats.org/drawingml/2006/wordprocessingDrawing" xmlns:w10="urn:schemas-microsoft-com:office:word" xmlns:w="http://schemas.openxmlformats.org/wordprocessingml/2006/main" xmlns:w14="http://schemas.microsoft.com/office/word/2010/wordml" xmlns:wpg="http://schemas.microsoft.com/office/word/2010/wordprocessingGroup" xmlns:wpi="http://schemas.microsoft.com/office/word/2010/wordprocessingInk" xmlns:wne="http://schemas.microsoft.com/office/word/2006/wordml" xmlns:wps="http://schemas.microsoft.com/office/word/2010/wordprocessingShape" mc:Ignorable="w14 wp14">
+  <w:abstractNum w:abstractNumId="0">
+    <w:nsid w:val="5EE11951"/>
+    <w:multiLevelType w:val="hybridMultilevel"/>
+    <w:tmpl w:val="131EC51C"/>
+    <w:lvl w:ilvl="0" w:tplc="03D2D7E6">
+      <w:start w:val="1992"/>
+      <w:numFmt w:val="bullet"/>
+      <w:lvlText w:val="-"/>
+      <w:lvlJc w:val="left"/>
+      <w:pPr>
+        <w:ind w:left="720" w:hanging="360"/>
+      </w:pPr>
+      <w:rPr>
+        <w:rFonts w:ascii="Source Sans Pro" w:eastAsiaTheme="minorHAnsi" w:hAnsi="Source Sans Pro" w:cstheme="minorBidi" w:hint="default"/>
+      </w:rPr>
+    </w:lvl>
+    <w:lvl w:ilvl="1" w:tplc="0C0A0003" w:tentative="1">
+      <w:start w:val="1"/>
+      <w:numFmt w:val="bullet"/>
+      <w:lvlText w:val="o"/>
+      <w:lvlJc w:val="left"/>
+      <w:pPr>
+        <w:ind w:left="1440" w:hanging="360"/>
+      </w:pPr>
+      <w:rPr>
+        <w:rFonts w:ascii="Courier New" w:hAnsi="Courier New" w:hint="default"/>
+      </w:rPr>
+    </w:lvl>
+    <w:lvl w:ilvl="2" w:tplc="0C0A0005" w:tentative="1">
+      <w:start w:val="1"/>
+      <w:numFmt w:val="bullet"/>
+      <w:lvlText w:val=""/>
+      <w:lvlJc w:val="left"/>
+      <w:pPr>
+        <w:ind w:left="2160" w:hanging="360"/>
+      </w:pPr>
+      <w:rPr>
+        <w:rFonts w:ascii="Wingdings" w:hAnsi="Wingdings" w:hint="default"/>
+      </w:rPr>
+    </w:lvl>
+    <w:lvl w:ilvl="3" w:tplc="0C0A0001" w:tentative="1">
+      <w:start w:val="1"/>
+      <w:numFmt w:val="bullet"/>
+      <w:lvlText w:val=""/>
+      <w:lvlJc w:val="left"/>
+      <w:pPr>
+        <w:ind w:left="2880" w:hanging="360"/>
+      </w:pPr>
+      <w:rPr>
+        <w:rFonts w:ascii="Symbol" w:hAnsi="Symbol" w:hint="default"/>
+      </w:rPr>
+    </w:lvl>
+    <w:lvl w:ilvl="4" w:tplc="0C0A0003" w:tentative="1">
+      <w:start w:val="1"/>
+      <w:numFmt w:val="bullet"/>
+      <w:lvlText w:val="o"/>
+      <w:lvlJc w:val="left"/>
+      <w:pPr>
+        <w:ind w:left="3600" w:hanging="360"/>
+      </w:pPr>
+      <w:rPr>
+        <w:rFonts w:ascii="Courier New" w:hAnsi="Courier New" w:hint="default"/>
+      </w:rPr>
+    </w:lvl>
+    <w:lvl w:ilvl="5" w:tplc="0C0A0005" w:tentative="1">
+      <w:start w:val="1"/>
+      <w:numFmt w:val="bullet"/>
+      <w:lvlText w:val=""/>
+      <w:lvlJc w:val="left"/>
+      <w:pPr>
+        <w:ind w:left="4320" w:hanging="360"/>
+      </w:pPr>
+      <w:rPr>
+        <w:rFonts w:ascii="Wingdings" w:hAnsi="Wingdings" w:hint="default"/>
+      </w:rPr>
+    </w:lvl>
+    <w:lvl w:ilvl="6" w:tplc="0C0A0001" w:tentative="1">
+      <w:start w:val="1"/>
+      <w:numFmt w:val="bullet"/>
+      <w:lvlText w:val=""/>
+      <w:lvlJc w:val="left"/>
+      <w:pPr>
+        <w:ind w:left="5040" w:hanging="360"/>
+      </w:pPr>
+      <w:rPr>
+        <w:rFonts w:ascii="Symbol" w:hAnsi="Symbol" w:hint="default"/>
+      </w:rPr>
+    </w:lvl>
+    <w:lvl w:ilvl="7" w:tplc="0C0A0003" w:tentative="1">
+      <w:start w:val="1"/>
+      <w:numFmt w:val="bullet"/>
+      <w:lvlText w:val="o"/>
+      <w:lvlJc w:val="left"/>
+      <w:pPr>
+        <w:ind w:left="5760" w:hanging="360"/>
+      </w:pPr>
+      <w:rPr>
+        <w:rFonts w:ascii="Courier New" w:hAnsi="Courier New" w:hint="default"/>
+      </w:rPr>
+    </w:lvl>
+    <w:lvl w:ilvl="8" w:tplc="0C0A0005" w:tentative="1">
+      <w:start w:val="1"/>
+      <w:numFmt w:val="bullet"/>
+      <w:lvlText w:val=""/>
+      <w:lvlJc w:val="left"/>
+      <w:pPr>
+        <w:ind w:left="6480" w:hanging="360"/>
+      </w:pPr>
+      <w:rPr>
+        <w:rFonts w:ascii="Wingdings" w:hAnsi="Wingdings" w:hint="default"/>
+      </w:rPr>
+    </w:lvl>
+  </w:abstractNum>
+  <w:num w:numId="1">
+    <w:abstractNumId w:val="0"/>
+  </w:num>
+</w:numbering>
 </file>
 
 <file path=word/styles.xml><?xml version="1.0" encoding="utf-8"?>
@@ -613,6 +567,17 @@
       <w:szCs w:val="18"/>
     </w:rPr>
   </w:style>
+  <w:style w:type="paragraph" w:styleId="Prrafodelista">
+    <w:name w:val="List Paragraph"/>
+    <w:basedOn w:val="Normal"/>
+    <w:uiPriority w:val="34"/>
+    <w:qFormat/>
+    <w:rsid w:val="00FF1359"/>
+    <w:pPr>
+      <w:ind w:left="720"/>
+      <w:contextualSpacing/>
+    </w:pPr>
+  </w:style>
 </w:styles>
 </file>
 
@@ -885,6 +850,17 @@
       <w:sz w:val="18"/>
       <w:szCs w:val="18"/>
     </w:rPr>
+  </w:style>
+  <w:style w:type="paragraph" w:styleId="Prrafodelista">
+    <w:name w:val="List Paragraph"/>
+    <w:basedOn w:val="Normal"/>
+    <w:uiPriority w:val="34"/>
+    <w:qFormat/>
+    <w:rsid w:val="00FF1359"/>
+    <w:pPr>
+      <w:ind w:left="720"/>
+      <w:contextualSpacing/>
+    </w:pPr>
   </w:style>
 </w:styles>
 </file>
@@ -1144,7 +1120,7 @@
   <a:extraClrSchemeLst/>
   <a:extLst>
     <a:ext uri="{05A4C25C-085E-4340-85A3-A5531E510DB2}">
-      <thm15:themeFamily xmlns:thm15="http://schemas.microsoft.com/office/thememl/2012/main" xmlns="" name="Office Theme" id="{62F939B6-93AF-4DB8-9C6B-D6C7DFDC589F}" vid="{4A3C46E8-61CC-4603-A589-7422A47A8E4A}"/>
+      <thm15:themeFamily xmlns="" xmlns:thm15="http://schemas.microsoft.com/office/thememl/2012/main" name="Office Theme" id="{62F939B6-93AF-4DB8-9C6B-D6C7DFDC589F}" vid="{4A3C46E8-61CC-4603-A589-7422A47A8E4A}"/>
     </a:ext>
   </a:extLst>
 </a:theme>

</xml_diff>